<commit_message>
update database + Detail Flower
</commit_message>
<xml_diff>
--- a/document/Template_Data Design For Student.docx
+++ b/document/Template_Data Design For Student.docx
@@ -1307,15 +1307,7 @@
                 <w:sz w:val="26"/>
                 <w:szCs w:val="26"/>
               </w:rPr>
-              <w:t>T</w:t>
-            </w:r>
-            <w:r>
-              <w:rPr>
-                <w:rFonts w:ascii="Times New Roman" w:hAnsi="Times New Roman" w:cs="Times New Roman"/>
-                <w:sz w:val="26"/>
-                <w:szCs w:val="26"/>
-              </w:rPr>
-              <w:t>able Items</w:t>
+              <w:t>Table Items</w:t>
             </w:r>
           </w:p>
         </w:tc>
@@ -1436,6 +1428,14 @@
                 <w:szCs w:val="26"/>
               </w:rPr>
             </w:pPr>
+            <w:r>
+              <w:rPr>
+                <w:rFonts w:ascii="Times New Roman" w:hAnsi="Times New Roman" w:cs="Times New Roman"/>
+                <w:sz w:val="26"/>
+                <w:szCs w:val="26"/>
+              </w:rPr>
+              <w:t xml:space="preserve">22/11/2017  </w:t>
+            </w:r>
           </w:p>
         </w:tc>
         <w:tc>
@@ -1457,6 +1457,22 @@
                 <w:szCs w:val="26"/>
               </w:rPr>
             </w:pPr>
+            <w:r>
+              <w:rPr>
+                <w:rFonts w:ascii="Times New Roman" w:hAnsi="Times New Roman" w:cs="Times New Roman"/>
+                <w:sz w:val="26"/>
+                <w:szCs w:val="26"/>
+              </w:rPr>
+              <w:t>T</w:t>
+            </w:r>
+            <w:r>
+              <w:rPr>
+                <w:rFonts w:ascii="Times New Roman" w:hAnsi="Times New Roman" w:cs="Times New Roman"/>
+                <w:sz w:val="26"/>
+                <w:szCs w:val="26"/>
+              </w:rPr>
+              <w:t>able Bills, Employees, Flowers,</w:t>
+            </w:r>
           </w:p>
         </w:tc>
         <w:tc>
@@ -1478,6 +1494,14 @@
                 <w:szCs w:val="26"/>
               </w:rPr>
             </w:pPr>
+            <w:r>
+              <w:rPr>
+                <w:rFonts w:ascii="Times New Roman" w:hAnsi="Times New Roman" w:cs="Times New Roman"/>
+                <w:sz w:val="26"/>
+                <w:szCs w:val="26"/>
+              </w:rPr>
+              <w:t>M</w:t>
+            </w:r>
           </w:p>
         </w:tc>
         <w:tc>
@@ -1499,6 +1523,14 @@
                 <w:szCs w:val="26"/>
               </w:rPr>
             </w:pPr>
+            <w:r>
+              <w:rPr>
+                <w:rFonts w:ascii="Times New Roman" w:hAnsi="Times New Roman" w:cs="Times New Roman"/>
+                <w:sz w:val="26"/>
+                <w:szCs w:val="26"/>
+              </w:rPr>
+              <w:t>Chỉnh sửa kiểu dữ liệu một số trường có giá trị là tiền</w:t>
+            </w:r>
           </w:p>
         </w:tc>
         <w:tc>
@@ -1519,6 +1551,14 @@
                 <w:szCs w:val="26"/>
               </w:rPr>
             </w:pPr>
+            <w:r>
+              <w:rPr>
+                <w:rFonts w:ascii="Times New Roman" w:hAnsi="Times New Roman" w:cs="Times New Roman"/>
+                <w:sz w:val="26"/>
+                <w:szCs w:val="26"/>
+              </w:rPr>
+              <w:t>1.1.2</w:t>
+            </w:r>
           </w:p>
         </w:tc>
       </w:tr>
@@ -3424,8 +3464,6 @@
           <w:cols w:space="720"/>
         </w:sectPr>
       </w:pPr>
-      <w:bookmarkStart w:id="0" w:name="_GoBack"/>
-      <w:bookmarkEnd w:id="0"/>
     </w:p>
     <w:p>
       <w:pPr>
@@ -3447,7 +3485,7 @@
           <w:szCs w:val="26"/>
         </w:rPr>
       </w:pPr>
-      <w:bookmarkStart w:id="1" w:name="_TOC_250003"/>
+      <w:bookmarkStart w:id="0" w:name="_TOC_250003"/>
       <w:r>
         <w:rPr>
           <w:rFonts w:ascii="Times New Roman" w:hAnsi="Times New Roman" w:cs="Times New Roman"/>
@@ -3459,7 +3497,7 @@
         <w:lastRenderedPageBreak/>
         <w:t>D</w:t>
       </w:r>
-      <w:bookmarkEnd w:id="1"/>
+      <w:bookmarkEnd w:id="0"/>
       <w:r>
         <w:rPr>
           <w:rFonts w:ascii="Times New Roman" w:hAnsi="Times New Roman" w:cs="Times New Roman"/>
@@ -4361,7 +4399,7 @@
           <w:szCs w:val="26"/>
         </w:rPr>
       </w:pPr>
-      <w:bookmarkStart w:id="2" w:name="_TOC_250001"/>
+      <w:bookmarkStart w:id="1" w:name="_TOC_250001"/>
       <w:r>
         <w:rPr>
           <w:rFonts w:ascii="Times New Roman" w:hAnsi="Times New Roman" w:cs="Times New Roman"/>
@@ -4392,7 +4430,7 @@
         </w:rPr>
         <w:t xml:space="preserve"> </w:t>
       </w:r>
-      <w:bookmarkEnd w:id="2"/>
+      <w:bookmarkEnd w:id="1"/>
       <w:r>
         <w:rPr>
           <w:rFonts w:ascii="Times New Roman" w:hAnsi="Times New Roman" w:cs="Times New Roman"/>
@@ -5692,7 +5730,7 @@
                 <w:sz w:val="26"/>
                 <w:szCs w:val="26"/>
               </w:rPr>
-              <w:t>Float</w:t>
+              <w:t>Decimal</w:t>
             </w:r>
           </w:p>
         </w:tc>
@@ -10824,7 +10862,7 @@
                 <w:sz w:val="26"/>
                 <w:szCs w:val="26"/>
               </w:rPr>
-              <w:t>float</w:t>
+              <w:t>Decimal</w:t>
             </w:r>
           </w:p>
         </w:tc>
@@ -11092,7 +11130,7 @@
                 <w:sz w:val="26"/>
                 <w:szCs w:val="26"/>
               </w:rPr>
-              <w:t>float</w:t>
+              <w:t>Decimal</w:t>
             </w:r>
           </w:p>
         </w:tc>
@@ -17628,8 +17666,10 @@
                 <w:sz w:val="26"/>
                 <w:szCs w:val="26"/>
               </w:rPr>
-              <w:t>float</w:t>
-            </w:r>
+              <w:t>Decimal</w:t>
+            </w:r>
+            <w:bookmarkStart w:id="2" w:name="_GoBack"/>
+            <w:bookmarkEnd w:id="2"/>
           </w:p>
         </w:tc>
         <w:tc>
@@ -20313,7 +20353,7 @@
       <w:rPr>
         <w:noProof/>
       </w:rPr>
-      <w:t>7</w:t>
+      <w:t>8</w:t>
     </w:r>
     <w:r>
       <w:rPr>
@@ -20353,7 +20393,7 @@
       <w:rPr>
         <w:noProof/>
       </w:rPr>
-      <w:t>10</w:t>
+      <w:t>15</w:t>
     </w:r>
     <w:r>
       <w:rPr>
@@ -22468,7 +22508,7 @@
 </file>
 
 <file path=customXml/itemProps1.xml><?xml version="1.0" encoding="utf-8"?>
-<ds:datastoreItem xmlns:ds="http://schemas.openxmlformats.org/officeDocument/2006/customXml" ds:itemID="{D4597DD6-FC34-43CC-BD79-E18621860CB2}">
+<ds:datastoreItem xmlns:ds="http://schemas.openxmlformats.org/officeDocument/2006/customXml" ds:itemID="{3B748C72-B369-4AB2-B95B-B3B1C1FBF652}">
   <ds:schemaRefs>
     <ds:schemaRef ds:uri="http://schemas.openxmlformats.org/officeDocument/2006/bibliography"/>
   </ds:schemaRefs>

</xml_diff>

<commit_message>
update database and save data into Revenues
</commit_message>
<xml_diff>
--- a/document/Template_Data Design For Student.docx
+++ b/document/Template_Data Design For Student.docx
@@ -1738,7 +1738,15 @@
                 <w:sz w:val="26"/>
                 <w:szCs w:val="26"/>
               </w:rPr>
-              <w:t>12/11/1017</w:t>
+              <w:t>12/11/2</w:t>
+            </w:r>
+            <w:r>
+              <w:rPr>
+                <w:rFonts w:ascii="Times New Roman" w:hAnsi="Times New Roman" w:cs="Times New Roman"/>
+                <w:sz w:val="26"/>
+                <w:szCs w:val="26"/>
+              </w:rPr>
+              <w:t>017</w:t>
             </w:r>
           </w:p>
         </w:tc>
@@ -1898,6 +1906,14 @@
                 <w:szCs w:val="26"/>
               </w:rPr>
             </w:pPr>
+            <w:r>
+              <w:rPr>
+                <w:rFonts w:ascii="Times New Roman" w:hAnsi="Times New Roman" w:cs="Times New Roman"/>
+                <w:sz w:val="26"/>
+                <w:szCs w:val="26"/>
+              </w:rPr>
+              <w:t>12/11/2017</w:t>
+            </w:r>
           </w:p>
         </w:tc>
         <w:tc>
@@ -1919,6 +1935,14 @@
                 <w:szCs w:val="26"/>
               </w:rPr>
             </w:pPr>
+            <w:r>
+              <w:rPr>
+                <w:rFonts w:ascii="Times New Roman" w:hAnsi="Times New Roman" w:cs="Times New Roman"/>
+                <w:sz w:val="26"/>
+                <w:szCs w:val="26"/>
+              </w:rPr>
+              <w:t>Revenuees Table</w:t>
+            </w:r>
           </w:p>
         </w:tc>
         <w:tc>
@@ -1940,6 +1964,14 @@
                 <w:szCs w:val="26"/>
               </w:rPr>
             </w:pPr>
+            <w:r>
+              <w:rPr>
+                <w:rFonts w:ascii="Times New Roman" w:hAnsi="Times New Roman" w:cs="Times New Roman"/>
+                <w:sz w:val="26"/>
+                <w:szCs w:val="26"/>
+              </w:rPr>
+              <w:t>M</w:t>
+            </w:r>
           </w:p>
         </w:tc>
         <w:tc>
@@ -1961,6 +1993,40 @@
                 <w:szCs w:val="26"/>
               </w:rPr>
             </w:pPr>
+            <w:r>
+              <w:rPr>
+                <w:rFonts w:ascii="Times New Roman" w:hAnsi="Times New Roman" w:cs="Times New Roman"/>
+                <w:sz w:val="26"/>
+                <w:szCs w:val="26"/>
+              </w:rPr>
+              <w:t>Xóa các cộ</w:t>
+            </w:r>
+            <w:r>
+              <w:rPr>
+                <w:rFonts w:ascii="Times New Roman" w:hAnsi="Times New Roman" w:cs="Times New Roman"/>
+                <w:sz w:val="26"/>
+                <w:szCs w:val="26"/>
+              </w:rPr>
+              <w:t>t QuantityOfWeek, QuantityOfMonth, QuantityOfQuater, QuantityOfYear.</w:t>
+            </w:r>
+          </w:p>
+          <w:p>
+            <w:pPr>
+              <w:pStyle w:val="TableParagraph"/>
+              <w:rPr>
+                <w:rFonts w:ascii="Times New Roman" w:hAnsi="Times New Roman" w:cs="Times New Roman"/>
+                <w:sz w:val="26"/>
+                <w:szCs w:val="26"/>
+              </w:rPr>
+            </w:pPr>
+            <w:r>
+              <w:rPr>
+                <w:rFonts w:ascii="Times New Roman" w:hAnsi="Times New Roman" w:cs="Times New Roman"/>
+                <w:sz w:val="26"/>
+                <w:szCs w:val="26"/>
+              </w:rPr>
+              <w:t>Thêm vào 2 cột TotalBuy, TotalSale</w:t>
+            </w:r>
           </w:p>
         </w:tc>
         <w:tc>
@@ -1981,6 +2047,14 @@
                 <w:szCs w:val="26"/>
               </w:rPr>
             </w:pPr>
+            <w:r>
+              <w:rPr>
+                <w:rFonts w:ascii="Times New Roman" w:hAnsi="Times New Roman" w:cs="Times New Roman"/>
+                <w:sz w:val="26"/>
+                <w:szCs w:val="26"/>
+              </w:rPr>
+              <w:t>1.4</w:t>
+            </w:r>
           </w:p>
         </w:tc>
       </w:tr>
@@ -3493,19 +3567,17 @@
           <w:cols w:space="720"/>
         </w:sectPr>
       </w:pPr>
+      <w:bookmarkStart w:id="0" w:name="_GoBack"/>
       <w:r>
         <w:rPr>
-          <w:rFonts w:ascii="Times New Roman" w:hAnsi="Times New Roman" w:cs="Times New Roman"/>
           <w:noProof/>
-          <w:sz w:val="26"/>
-          <w:szCs w:val="26"/>
           <w:lang w:eastAsia="ja-JP" w:bidi="ar-SA"/>
         </w:rPr>
         <w:drawing>
-          <wp:inline distT="0" distB="0" distL="0" distR="0">
-            <wp:extent cx="8559800" cy="3710940"/>
-            <wp:effectExtent l="0" t="0" r="0" b="3810"/>
-            <wp:docPr id="2" name="Picture 2"/>
+          <wp:inline distT="0" distB="0" distL="0" distR="0" wp14:anchorId="45DFE4C7" wp14:editId="7FCAB5E3">
+            <wp:extent cx="7740502" cy="4138191"/>
+            <wp:effectExtent l="0" t="0" r="0" b="0"/>
+            <wp:docPr id="1" name="Picture 1"/>
             <wp:cNvGraphicFramePr>
               <a:graphicFrameLocks xmlns:a="http://schemas.openxmlformats.org/drawingml/2006/main" noChangeAspect="1"/>
             </wp:cNvGraphicFramePr>
@@ -3513,17 +3585,11 @@
               <a:graphicData uri="http://schemas.openxmlformats.org/drawingml/2006/picture">
                 <pic:pic xmlns:pic="http://schemas.openxmlformats.org/drawingml/2006/picture">
                   <pic:nvPicPr>
-                    <pic:cNvPr id="0" name="Capturea.PNG"/>
+                    <pic:cNvPr id="0" name=""/>
                     <pic:cNvPicPr/>
                   </pic:nvPicPr>
                   <pic:blipFill>
-                    <a:blip r:embed="rId13">
-                      <a:extLst>
-                        <a:ext uri="{28A0092B-C50C-407E-A947-70E740481C1C}">
-                          <a14:useLocalDpi xmlns:a14="http://schemas.microsoft.com/office/drawing/2010/main" val="0"/>
-                        </a:ext>
-                      </a:extLst>
-                    </a:blip>
+                    <a:blip r:embed="rId13"/>
                     <a:stretch>
                       <a:fillRect/>
                     </a:stretch>
@@ -3531,7 +3597,7 @@
                   <pic:spPr>
                     <a:xfrm>
                       <a:off x="0" y="0"/>
-                      <a:ext cx="8559800" cy="3710940"/>
+                      <a:ext cx="7740502" cy="4138191"/>
                     </a:xfrm>
                     <a:prstGeom prst="rect">
                       <a:avLst/>
@@ -3543,6 +3609,7 @@
           </wp:inline>
         </w:drawing>
       </w:r>
+      <w:bookmarkEnd w:id="0"/>
     </w:p>
     <w:p>
       <w:pPr>
@@ -3564,7 +3631,7 @@
           <w:szCs w:val="26"/>
         </w:rPr>
       </w:pPr>
-      <w:bookmarkStart w:id="0" w:name="_TOC_250003"/>
+      <w:bookmarkStart w:id="1" w:name="_TOC_250003"/>
       <w:r>
         <w:rPr>
           <w:rFonts w:ascii="Times New Roman" w:hAnsi="Times New Roman" w:cs="Times New Roman"/>
@@ -3576,7 +3643,7 @@
         <w:lastRenderedPageBreak/>
         <w:t>D</w:t>
       </w:r>
-      <w:bookmarkEnd w:id="0"/>
+      <w:bookmarkEnd w:id="1"/>
       <w:r>
         <w:rPr>
           <w:rFonts w:ascii="Times New Roman" w:hAnsi="Times New Roman" w:cs="Times New Roman"/>
@@ -4478,7 +4545,7 @@
           <w:szCs w:val="26"/>
         </w:rPr>
       </w:pPr>
-      <w:bookmarkStart w:id="1" w:name="_TOC_250001"/>
+      <w:bookmarkStart w:id="2" w:name="_TOC_250001"/>
       <w:r>
         <w:rPr>
           <w:rFonts w:ascii="Times New Roman" w:hAnsi="Times New Roman" w:cs="Times New Roman"/>
@@ -4509,7 +4576,7 @@
         </w:rPr>
         <w:t xml:space="preserve"> </w:t>
       </w:r>
-      <w:bookmarkEnd w:id="1"/>
+      <w:bookmarkEnd w:id="2"/>
       <w:r>
         <w:rPr>
           <w:rFonts w:ascii="Times New Roman" w:hAnsi="Times New Roman" w:cs="Times New Roman"/>
@@ -15047,16 +15114,7 @@
                 <w:sz w:val="26"/>
                 <w:szCs w:val="26"/>
               </w:rPr>
-              <w:t>Q</w:t>
-            </w:r>
-            <w:r>
-              <w:rPr>
-                <w:rFonts w:ascii="Times New Roman" w:hAnsi="Times New Roman" w:cs="Times New Roman"/>
-                <w:color w:val="000000" w:themeColor="text1"/>
-                <w:sz w:val="26"/>
-                <w:szCs w:val="26"/>
-              </w:rPr>
-              <w:t>uantityOfDate</w:t>
+              <w:t>TotalBuy</w:t>
             </w:r>
           </w:p>
         </w:tc>
@@ -15085,7 +15143,7 @@
                 <w:sz w:val="26"/>
                 <w:szCs w:val="26"/>
               </w:rPr>
-              <w:t>double</w:t>
+              <w:t>decimal</w:t>
             </w:r>
           </w:p>
         </w:tc>
@@ -15253,7 +15311,7 @@
                 <w:sz w:val="26"/>
                 <w:szCs w:val="26"/>
               </w:rPr>
-              <w:t>Doanh thu trên ngày</w:t>
+              <w:t>Doanh thu trên ngày theo kiểu buy</w:t>
             </w:r>
           </w:p>
         </w:tc>
@@ -15315,16 +15373,7 @@
                 <w:sz w:val="26"/>
                 <w:szCs w:val="26"/>
               </w:rPr>
-              <w:t>Q</w:t>
-            </w:r>
-            <w:r>
-              <w:rPr>
-                <w:rFonts w:ascii="Times New Roman" w:hAnsi="Times New Roman" w:cs="Times New Roman"/>
-                <w:color w:val="000000" w:themeColor="text1"/>
-                <w:sz w:val="26"/>
-                <w:szCs w:val="26"/>
-              </w:rPr>
-              <w:t>uantityOfWeek</w:t>
+              <w:t>TotalSale</w:t>
             </w:r>
           </w:p>
         </w:tc>
@@ -15354,16 +15403,7 @@
                 <w:sz w:val="26"/>
                 <w:szCs w:val="26"/>
               </w:rPr>
-              <w:t>d</w:t>
-            </w:r>
-            <w:r>
-              <w:rPr>
-                <w:rFonts w:ascii="Times New Roman" w:hAnsi="Times New Roman" w:cs="Times New Roman"/>
-                <w:color w:val="000000" w:themeColor="text1"/>
-                <w:sz w:val="26"/>
-                <w:szCs w:val="26"/>
-              </w:rPr>
-              <w:t>ouble</w:t>
+              <w:t>decimal</w:t>
             </w:r>
           </w:p>
         </w:tc>
@@ -15531,7 +15571,7 @@
                 <w:sz w:val="26"/>
                 <w:szCs w:val="26"/>
               </w:rPr>
-              <w:t>Doanh thu trên tuần</w:t>
+              <w:t>Doanh thu trên ngày theo kiểu sale</w:t>
             </w:r>
           </w:p>
         </w:tc>
@@ -15602,7 +15642,7 @@
                 <w:sz w:val="26"/>
                 <w:szCs w:val="26"/>
               </w:rPr>
-              <w:t xml:space="preserve">uantityOfMonth </w:t>
+              <w:t>uantityOfDate</w:t>
             </w:r>
           </w:p>
         </w:tc>
@@ -15631,16 +15671,7 @@
                 <w:sz w:val="26"/>
                 <w:szCs w:val="26"/>
               </w:rPr>
-              <w:t>d</w:t>
-            </w:r>
-            <w:r>
-              <w:rPr>
-                <w:rFonts w:ascii="Times New Roman" w:hAnsi="Times New Roman" w:cs="Times New Roman"/>
-                <w:color w:val="000000" w:themeColor="text1"/>
-                <w:sz w:val="26"/>
-                <w:szCs w:val="26"/>
-              </w:rPr>
-              <w:t>ouble</w:t>
+              <w:t>decimal</w:t>
             </w:r>
           </w:p>
         </w:tc>
@@ -15808,543 +15839,25 @@
                 <w:sz w:val="26"/>
                 <w:szCs w:val="26"/>
               </w:rPr>
-              <w:t>Doanh thu trên tháng</w:t>
-            </w:r>
-          </w:p>
-        </w:tc>
-      </w:tr>
-      <w:tr>
-        <w:trPr>
-          <w:trHeight w:val="362"/>
-        </w:trPr>
-        <w:tc>
-          <w:tcPr>
-            <w:tcW w:w="540" w:type="dxa"/>
-            <w:vAlign w:val="center"/>
-          </w:tcPr>
-          <w:p>
-            <w:pPr>
-              <w:pStyle w:val="TableParagraph"/>
-              <w:spacing w:before="120" w:line="222" w:lineRule="exact"/>
-              <w:ind w:left="71"/>
-              <w:jc w:val="center"/>
-              <w:rPr>
-                <w:rFonts w:ascii="Times New Roman" w:hAnsi="Times New Roman" w:cs="Times New Roman"/>
-                <w:color w:val="000000" w:themeColor="text1"/>
-                <w:sz w:val="26"/>
-                <w:szCs w:val="26"/>
-              </w:rPr>
-            </w:pPr>
-            <w:r>
-              <w:rPr>
-                <w:rFonts w:ascii="Times New Roman" w:hAnsi="Times New Roman" w:cs="Times New Roman"/>
-                <w:color w:val="000000" w:themeColor="text1"/>
-                <w:sz w:val="26"/>
-                <w:szCs w:val="26"/>
-              </w:rPr>
-              <w:t>06</w:t>
-            </w:r>
-          </w:p>
-        </w:tc>
-        <w:tc>
-          <w:tcPr>
-            <w:tcW w:w="1440" w:type="dxa"/>
-            <w:vAlign w:val="center"/>
-          </w:tcPr>
-          <w:p>
-            <w:pPr>
-              <w:pStyle w:val="TableParagraph"/>
-              <w:spacing w:before="120" w:line="222" w:lineRule="exact"/>
-              <w:ind w:left="108" w:hanging="108"/>
-              <w:rPr>
-                <w:rFonts w:ascii="Times New Roman" w:hAnsi="Times New Roman" w:cs="Times New Roman"/>
-                <w:color w:val="000000" w:themeColor="text1"/>
-                <w:sz w:val="26"/>
-                <w:szCs w:val="26"/>
-              </w:rPr>
-            </w:pPr>
-            <w:r>
-              <w:rPr>
-                <w:rFonts w:ascii="Times New Roman" w:hAnsi="Times New Roman" w:cs="Times New Roman"/>
-                <w:color w:val="000000" w:themeColor="text1"/>
-                <w:sz w:val="26"/>
-                <w:szCs w:val="26"/>
-              </w:rPr>
-              <w:t>Q</w:t>
-            </w:r>
-            <w:r>
-              <w:rPr>
-                <w:rFonts w:ascii="Times New Roman" w:hAnsi="Times New Roman" w:cs="Times New Roman"/>
-                <w:color w:val="000000" w:themeColor="text1"/>
-                <w:sz w:val="26"/>
-                <w:szCs w:val="26"/>
-              </w:rPr>
-              <w:t>uantityOfQuater</w:t>
-            </w:r>
-          </w:p>
-        </w:tc>
-        <w:tc>
-          <w:tcPr>
-            <w:tcW w:w="720" w:type="dxa"/>
-            <w:vAlign w:val="center"/>
-          </w:tcPr>
-          <w:p>
-            <w:pPr>
-              <w:pStyle w:val="TableParagraph"/>
-              <w:spacing w:before="120" w:line="222" w:lineRule="exact"/>
-              <w:ind w:left="76"/>
-              <w:jc w:val="center"/>
-              <w:rPr>
-                <w:rFonts w:ascii="Times New Roman" w:hAnsi="Times New Roman" w:cs="Times New Roman"/>
-                <w:color w:val="000000" w:themeColor="text1"/>
-                <w:sz w:val="26"/>
-                <w:szCs w:val="26"/>
-              </w:rPr>
-            </w:pPr>
-            <w:r>
-              <w:rPr>
-                <w:rFonts w:ascii="Times New Roman" w:hAnsi="Times New Roman" w:cs="Times New Roman"/>
-                <w:color w:val="000000" w:themeColor="text1"/>
-                <w:sz w:val="26"/>
-                <w:szCs w:val="26"/>
-              </w:rPr>
-              <w:t>double</w:t>
-            </w:r>
-          </w:p>
-        </w:tc>
-        <w:tc>
-          <w:tcPr>
-            <w:tcW w:w="835" w:type="dxa"/>
-            <w:vAlign w:val="center"/>
-          </w:tcPr>
-          <w:p>
-            <w:pPr>
-              <w:pStyle w:val="TableParagraph"/>
-              <w:spacing w:before="120" w:line="222" w:lineRule="exact"/>
-              <w:ind w:left="64"/>
-              <w:jc w:val="center"/>
-              <w:rPr>
-                <w:rFonts w:ascii="Times New Roman" w:hAnsi="Times New Roman" w:cs="Times New Roman"/>
-                <w:color w:val="000000" w:themeColor="text1"/>
-                <w:sz w:val="26"/>
-                <w:szCs w:val="26"/>
-              </w:rPr>
-            </w:pPr>
-            <w:r>
-              <w:rPr>
-                <w:rFonts w:ascii="Times New Roman" w:hAnsi="Times New Roman" w:cs="Times New Roman"/>
-                <w:color w:val="000000" w:themeColor="text1"/>
-                <w:sz w:val="26"/>
-                <w:szCs w:val="26"/>
-              </w:rPr>
-              <w:t>11</w:t>
-            </w:r>
-          </w:p>
-        </w:tc>
-        <w:tc>
-          <w:tcPr>
-            <w:tcW w:w="835" w:type="dxa"/>
-            <w:vAlign w:val="center"/>
-          </w:tcPr>
-          <w:p>
-            <w:pPr>
-              <w:pStyle w:val="TableParagraph"/>
-              <w:jc w:val="center"/>
-              <w:rPr>
-                <w:rFonts w:ascii="Times New Roman" w:hAnsi="Times New Roman" w:cs="Times New Roman"/>
-                <w:color w:val="000000" w:themeColor="text1"/>
-                <w:sz w:val="26"/>
-                <w:szCs w:val="26"/>
-              </w:rPr>
-            </w:pPr>
-          </w:p>
-        </w:tc>
-        <w:tc>
-          <w:tcPr>
-            <w:tcW w:w="835" w:type="dxa"/>
-            <w:vAlign w:val="center"/>
-          </w:tcPr>
-          <w:p>
-            <w:pPr>
-              <w:pStyle w:val="TableParagraph"/>
-              <w:spacing w:before="120" w:line="222" w:lineRule="exact"/>
-              <w:jc w:val="center"/>
-              <w:rPr>
-                <w:rFonts w:ascii="Times New Roman" w:hAnsi="Times New Roman" w:cs="Times New Roman"/>
-                <w:color w:val="000000" w:themeColor="text1"/>
-                <w:sz w:val="26"/>
-                <w:szCs w:val="26"/>
-              </w:rPr>
-            </w:pPr>
-          </w:p>
-        </w:tc>
-        <w:tc>
-          <w:tcPr>
-            <w:tcW w:w="835" w:type="dxa"/>
-            <w:vAlign w:val="center"/>
-          </w:tcPr>
-          <w:p>
-            <w:pPr>
-              <w:pStyle w:val="TableParagraph"/>
-              <w:jc w:val="center"/>
-              <w:rPr>
-                <w:rFonts w:ascii="Times New Roman" w:hAnsi="Times New Roman" w:cs="Times New Roman"/>
-                <w:color w:val="000000" w:themeColor="text1"/>
-                <w:sz w:val="26"/>
-                <w:szCs w:val="26"/>
-              </w:rPr>
-            </w:pPr>
-          </w:p>
-        </w:tc>
-        <w:tc>
-          <w:tcPr>
-            <w:tcW w:w="835" w:type="dxa"/>
-            <w:vAlign w:val="center"/>
-          </w:tcPr>
-          <w:p>
-            <w:pPr>
-              <w:pStyle w:val="TableParagraph"/>
-              <w:spacing w:before="120" w:line="222" w:lineRule="exact"/>
-              <w:ind w:left="126"/>
-              <w:jc w:val="center"/>
-              <w:rPr>
-                <w:rFonts w:ascii="Times New Roman" w:hAnsi="Times New Roman" w:cs="Times New Roman"/>
-                <w:color w:val="000000" w:themeColor="text1"/>
-                <w:sz w:val="26"/>
-                <w:szCs w:val="26"/>
-              </w:rPr>
-            </w:pPr>
-          </w:p>
-        </w:tc>
-        <w:tc>
-          <w:tcPr>
-            <w:tcW w:w="835" w:type="dxa"/>
-            <w:vAlign w:val="center"/>
-          </w:tcPr>
-          <w:p>
-            <w:pPr>
-              <w:pStyle w:val="TableParagraph"/>
-              <w:jc w:val="center"/>
-              <w:rPr>
-                <w:rFonts w:ascii="Times New Roman" w:hAnsi="Times New Roman" w:cs="Times New Roman"/>
-                <w:sz w:val="26"/>
-                <w:szCs w:val="26"/>
-              </w:rPr>
-            </w:pPr>
-          </w:p>
-        </w:tc>
-        <w:tc>
-          <w:tcPr>
-            <w:tcW w:w="1150" w:type="dxa"/>
-            <w:vAlign w:val="center"/>
-          </w:tcPr>
-          <w:p>
-            <w:pPr>
-              <w:pStyle w:val="TableParagraph"/>
-              <w:spacing w:before="120" w:line="222" w:lineRule="exact"/>
-              <w:ind w:left="109"/>
-              <w:rPr>
-                <w:rFonts w:ascii="Times New Roman" w:hAnsi="Times New Roman" w:cs="Times New Roman"/>
-                <w:color w:val="7F7F7F"/>
-                <w:sz w:val="26"/>
-                <w:szCs w:val="26"/>
-              </w:rPr>
-            </w:pPr>
-          </w:p>
-        </w:tc>
-        <w:tc>
-          <w:tcPr>
-            <w:tcW w:w="3290" w:type="dxa"/>
-            <w:vAlign w:val="center"/>
-          </w:tcPr>
-          <w:p>
-            <w:pPr>
-              <w:pStyle w:val="TableParagraph"/>
-              <w:spacing w:before="120" w:line="222" w:lineRule="exact"/>
-              <w:ind w:left="109" w:hanging="109"/>
-              <w:rPr>
-                <w:rFonts w:ascii="Times New Roman" w:hAnsi="Times New Roman" w:cs="Times New Roman"/>
-                <w:color w:val="000000" w:themeColor="text1"/>
-                <w:sz w:val="26"/>
-                <w:szCs w:val="26"/>
-              </w:rPr>
-            </w:pPr>
-            <w:r>
-              <w:rPr>
-                <w:rFonts w:ascii="Times New Roman" w:hAnsi="Times New Roman" w:cs="Times New Roman"/>
-                <w:color w:val="000000" w:themeColor="text1"/>
-                <w:sz w:val="26"/>
-                <w:szCs w:val="26"/>
-              </w:rPr>
-              <w:t>Doanh thu trên quý</w:t>
-            </w:r>
-          </w:p>
-        </w:tc>
-      </w:tr>
-      <w:tr>
-        <w:trPr>
-          <w:trHeight w:val="362"/>
-        </w:trPr>
-        <w:tc>
-          <w:tcPr>
-            <w:tcW w:w="540" w:type="dxa"/>
-            <w:vAlign w:val="center"/>
-          </w:tcPr>
-          <w:p>
-            <w:pPr>
-              <w:pStyle w:val="TableParagraph"/>
-              <w:spacing w:before="120" w:line="222" w:lineRule="exact"/>
-              <w:ind w:left="71"/>
-              <w:jc w:val="center"/>
-              <w:rPr>
-                <w:rFonts w:ascii="Times New Roman" w:hAnsi="Times New Roman" w:cs="Times New Roman"/>
-                <w:color w:val="000000" w:themeColor="text1"/>
-                <w:sz w:val="26"/>
-                <w:szCs w:val="26"/>
-              </w:rPr>
-            </w:pPr>
-            <w:r>
-              <w:rPr>
-                <w:rFonts w:ascii="Times New Roman" w:hAnsi="Times New Roman" w:cs="Times New Roman"/>
-                <w:color w:val="000000" w:themeColor="text1"/>
-                <w:sz w:val="26"/>
-                <w:szCs w:val="26"/>
-              </w:rPr>
-              <w:t>07</w:t>
-            </w:r>
-          </w:p>
-        </w:tc>
-        <w:tc>
-          <w:tcPr>
-            <w:tcW w:w="1440" w:type="dxa"/>
-            <w:vAlign w:val="center"/>
-          </w:tcPr>
-          <w:p>
-            <w:pPr>
-              <w:pStyle w:val="TableParagraph"/>
-              <w:spacing w:before="120" w:line="222" w:lineRule="exact"/>
-              <w:ind w:left="108" w:hanging="108"/>
-              <w:rPr>
-                <w:rFonts w:ascii="Times New Roman" w:hAnsi="Times New Roman" w:cs="Times New Roman"/>
-                <w:color w:val="000000" w:themeColor="text1"/>
-                <w:sz w:val="26"/>
-                <w:szCs w:val="26"/>
-              </w:rPr>
-            </w:pPr>
-            <w:r>
-              <w:rPr>
-                <w:rFonts w:ascii="Times New Roman" w:hAnsi="Times New Roman" w:cs="Times New Roman"/>
-                <w:color w:val="000000" w:themeColor="text1"/>
-                <w:sz w:val="26"/>
-                <w:szCs w:val="26"/>
-              </w:rPr>
-              <w:t>Q</w:t>
-            </w:r>
-            <w:r>
-              <w:rPr>
-                <w:rFonts w:ascii="Times New Roman" w:hAnsi="Times New Roman" w:cs="Times New Roman"/>
-                <w:color w:val="000000" w:themeColor="text1"/>
-                <w:sz w:val="26"/>
-                <w:szCs w:val="26"/>
-              </w:rPr>
-              <w:t>uantityOfYear</w:t>
-            </w:r>
-          </w:p>
-        </w:tc>
-        <w:tc>
-          <w:tcPr>
-            <w:tcW w:w="720" w:type="dxa"/>
-            <w:vAlign w:val="center"/>
-          </w:tcPr>
-          <w:p>
-            <w:pPr>
-              <w:pStyle w:val="TableParagraph"/>
-              <w:spacing w:before="120" w:line="222" w:lineRule="exact"/>
-              <w:ind w:left="76"/>
-              <w:jc w:val="center"/>
-              <w:rPr>
-                <w:rFonts w:ascii="Times New Roman" w:hAnsi="Times New Roman" w:cs="Times New Roman"/>
-                <w:color w:val="000000" w:themeColor="text1"/>
-                <w:sz w:val="26"/>
-                <w:szCs w:val="26"/>
-              </w:rPr>
-            </w:pPr>
-            <w:r>
-              <w:rPr>
-                <w:rFonts w:ascii="Times New Roman" w:hAnsi="Times New Roman" w:cs="Times New Roman"/>
-                <w:color w:val="000000" w:themeColor="text1"/>
-                <w:sz w:val="26"/>
-                <w:szCs w:val="26"/>
-              </w:rPr>
-              <w:t>double</w:t>
-            </w:r>
-          </w:p>
-        </w:tc>
-        <w:tc>
-          <w:tcPr>
-            <w:tcW w:w="835" w:type="dxa"/>
-            <w:vAlign w:val="center"/>
-          </w:tcPr>
-          <w:p>
-            <w:pPr>
-              <w:pStyle w:val="TableParagraph"/>
-              <w:spacing w:before="120" w:line="222" w:lineRule="exact"/>
-              <w:ind w:left="64"/>
-              <w:jc w:val="center"/>
-              <w:rPr>
-                <w:rFonts w:ascii="Times New Roman" w:hAnsi="Times New Roman" w:cs="Times New Roman"/>
-                <w:color w:val="000000" w:themeColor="text1"/>
-                <w:sz w:val="26"/>
-                <w:szCs w:val="26"/>
-              </w:rPr>
-            </w:pPr>
-            <w:r>
-              <w:rPr>
-                <w:rFonts w:ascii="Times New Roman" w:hAnsi="Times New Roman" w:cs="Times New Roman"/>
-                <w:color w:val="000000" w:themeColor="text1"/>
-                <w:sz w:val="26"/>
-                <w:szCs w:val="26"/>
-              </w:rPr>
-              <w:t>11</w:t>
-            </w:r>
-          </w:p>
-        </w:tc>
-        <w:tc>
-          <w:tcPr>
-            <w:tcW w:w="835" w:type="dxa"/>
-            <w:vAlign w:val="center"/>
-          </w:tcPr>
-          <w:p>
-            <w:pPr>
-              <w:pStyle w:val="TableParagraph"/>
-              <w:jc w:val="center"/>
-              <w:rPr>
-                <w:rFonts w:ascii="Times New Roman" w:hAnsi="Times New Roman" w:cs="Times New Roman"/>
-                <w:color w:val="000000" w:themeColor="text1"/>
-                <w:sz w:val="26"/>
-                <w:szCs w:val="26"/>
-              </w:rPr>
-            </w:pPr>
-          </w:p>
-        </w:tc>
-        <w:tc>
-          <w:tcPr>
-            <w:tcW w:w="835" w:type="dxa"/>
-            <w:vAlign w:val="center"/>
-          </w:tcPr>
-          <w:p>
-            <w:pPr>
-              <w:pStyle w:val="TableParagraph"/>
-              <w:spacing w:before="120" w:line="222" w:lineRule="exact"/>
-              <w:jc w:val="center"/>
-              <w:rPr>
-                <w:rFonts w:ascii="Times New Roman" w:hAnsi="Times New Roman" w:cs="Times New Roman"/>
-                <w:color w:val="000000" w:themeColor="text1"/>
-                <w:sz w:val="26"/>
-                <w:szCs w:val="26"/>
-              </w:rPr>
-            </w:pPr>
-          </w:p>
-        </w:tc>
-        <w:tc>
-          <w:tcPr>
-            <w:tcW w:w="835" w:type="dxa"/>
-            <w:vAlign w:val="center"/>
-          </w:tcPr>
-          <w:p>
-            <w:pPr>
-              <w:pStyle w:val="TableParagraph"/>
-              <w:jc w:val="center"/>
-              <w:rPr>
-                <w:rFonts w:ascii="Times New Roman" w:hAnsi="Times New Roman" w:cs="Times New Roman"/>
-                <w:color w:val="000000" w:themeColor="text1"/>
-                <w:sz w:val="26"/>
-                <w:szCs w:val="26"/>
-              </w:rPr>
-            </w:pPr>
-          </w:p>
-        </w:tc>
-        <w:tc>
-          <w:tcPr>
-            <w:tcW w:w="835" w:type="dxa"/>
-            <w:vAlign w:val="center"/>
-          </w:tcPr>
-          <w:p>
-            <w:pPr>
-              <w:pStyle w:val="TableParagraph"/>
-              <w:spacing w:before="120" w:line="222" w:lineRule="exact"/>
-              <w:ind w:left="126"/>
-              <w:jc w:val="center"/>
-              <w:rPr>
-                <w:rFonts w:ascii="Times New Roman" w:hAnsi="Times New Roman" w:cs="Times New Roman"/>
-                <w:color w:val="000000" w:themeColor="text1"/>
-                <w:sz w:val="26"/>
-                <w:szCs w:val="26"/>
-              </w:rPr>
-            </w:pPr>
-          </w:p>
-        </w:tc>
-        <w:tc>
-          <w:tcPr>
-            <w:tcW w:w="835" w:type="dxa"/>
-            <w:vAlign w:val="center"/>
-          </w:tcPr>
-          <w:p>
-            <w:pPr>
-              <w:pStyle w:val="TableParagraph"/>
-              <w:jc w:val="center"/>
-              <w:rPr>
-                <w:rFonts w:ascii="Times New Roman" w:hAnsi="Times New Roman" w:cs="Times New Roman"/>
-                <w:sz w:val="26"/>
-                <w:szCs w:val="26"/>
-              </w:rPr>
-            </w:pPr>
-          </w:p>
-        </w:tc>
-        <w:tc>
-          <w:tcPr>
-            <w:tcW w:w="1150" w:type="dxa"/>
-            <w:vAlign w:val="center"/>
-          </w:tcPr>
-          <w:p>
-            <w:pPr>
-              <w:pStyle w:val="TableParagraph"/>
-              <w:spacing w:before="120" w:line="222" w:lineRule="exact"/>
-              <w:ind w:left="109"/>
-              <w:rPr>
-                <w:rFonts w:ascii="Times New Roman" w:hAnsi="Times New Roman" w:cs="Times New Roman"/>
-                <w:color w:val="7F7F7F"/>
-                <w:sz w:val="26"/>
-                <w:szCs w:val="26"/>
-              </w:rPr>
-            </w:pPr>
-          </w:p>
-        </w:tc>
-        <w:tc>
-          <w:tcPr>
-            <w:tcW w:w="3290" w:type="dxa"/>
-            <w:vAlign w:val="center"/>
-          </w:tcPr>
-          <w:p>
-            <w:pPr>
-              <w:pStyle w:val="TableParagraph"/>
-              <w:spacing w:before="120" w:line="222" w:lineRule="exact"/>
-              <w:ind w:left="109" w:hanging="109"/>
-              <w:rPr>
-                <w:rFonts w:ascii="Times New Roman" w:hAnsi="Times New Roman" w:cs="Times New Roman"/>
-                <w:color w:val="000000" w:themeColor="text1"/>
-                <w:sz w:val="26"/>
-                <w:szCs w:val="26"/>
-              </w:rPr>
-            </w:pPr>
-            <w:r>
-              <w:rPr>
-                <w:rFonts w:ascii="Times New Roman" w:hAnsi="Times New Roman" w:cs="Times New Roman"/>
-                <w:color w:val="000000" w:themeColor="text1"/>
-                <w:sz w:val="26"/>
-                <w:szCs w:val="26"/>
-              </w:rPr>
-              <w:t>Doanh thu trên năm</w:t>
+              <w:t>Tổng d</w:t>
+            </w:r>
+            <w:r>
+              <w:rPr>
+                <w:rFonts w:ascii="Times New Roman" w:hAnsi="Times New Roman" w:cs="Times New Roman"/>
+                <w:color w:val="000000" w:themeColor="text1"/>
+                <w:sz w:val="26"/>
+                <w:szCs w:val="26"/>
+              </w:rPr>
+              <w:t>oanh thu trên ngày</w:t>
+            </w:r>
+            <w:r>
+              <w:rPr>
+                <w:rFonts w:ascii="Times New Roman" w:hAnsi="Times New Roman" w:cs="Times New Roman"/>
+                <w:color w:val="000000" w:themeColor="text1"/>
+                <w:sz w:val="26"/>
+                <w:szCs w:val="26"/>
+              </w:rPr>
+              <w:t xml:space="preserve"> = TotalSale - TotalBuy</w:t>
             </w:r>
           </w:p>
         </w:tc>
@@ -16374,7 +15887,7 @@
                 <w:sz w:val="26"/>
                 <w:szCs w:val="26"/>
               </w:rPr>
-              <w:t>08</w:t>
+              <w:t>06</w:t>
             </w:r>
           </w:p>
         </w:tc>
@@ -16597,7 +16110,7 @@
                 <w:sz w:val="26"/>
                 <w:szCs w:val="26"/>
               </w:rPr>
-              <w:t>09</w:t>
+              <w:t>07</w:t>
             </w:r>
           </w:p>
         </w:tc>
@@ -16820,7 +16333,7 @@
                 <w:sz w:val="26"/>
                 <w:szCs w:val="26"/>
               </w:rPr>
-              <w:t>10</w:t>
+              <w:t>08</w:t>
             </w:r>
           </w:p>
         </w:tc>
@@ -18395,8 +17908,6 @@
               </w:rPr>
               <w:t>double</w:t>
             </w:r>
-            <w:bookmarkStart w:id="2" w:name="_GoBack"/>
-            <w:bookmarkEnd w:id="2"/>
           </w:p>
         </w:tc>
         <w:tc>
@@ -21818,7 +21329,7 @@
       <w:rPr>
         <w:noProof/>
       </w:rPr>
-      <w:t>8</w:t>
+      <w:t>7</w:t>
     </w:r>
     <w:r>
       <w:rPr>
@@ -21858,7 +21369,7 @@
       <w:rPr>
         <w:noProof/>
       </w:rPr>
-      <w:t>14</w:t>
+      <w:t>11</w:t>
     </w:r>
     <w:r>
       <w:rPr>
@@ -23973,7 +23484,7 @@
 </file>
 
 <file path=customXml/itemProps1.xml><?xml version="1.0" encoding="utf-8"?>
-<ds:datastoreItem xmlns:ds="http://schemas.openxmlformats.org/officeDocument/2006/customXml" ds:itemID="{0FF490D4-75D1-4086-8686-C083A2255339}">
+<ds:datastoreItem xmlns:ds="http://schemas.openxmlformats.org/officeDocument/2006/customXml" ds:itemID="{26ACC2EB-6928-4251-8CB7-8B6A45657019}">
   <ds:schemaRefs>
     <ds:schemaRef ds:uri="http://schemas.openxmlformats.org/officeDocument/2006/bibliography"/>
   </ds:schemaRefs>

</xml_diff>